<commit_message>
Caption for chapter 3 added
</commit_message>
<xml_diff>
--- a/DIPLOMA.docx
+++ b/DIPLOMA.docx
@@ -4810,29 +4810,19 @@
         </w:rPr>
         <w:t>This work equally focused on both practical skill application for game development and large amounts of research. Ultimately, the developed project is a solid contribution to the area of mobile game development, particularly to the hypercasual segment of it.</w:t>
       </w:r>
-    </w:p>
-    <w:p>
-      <w:pPr>
-        <w:spacing w:after="160" w:line="259" w:lineRule="auto"/>
-        <w:rPr>
-          <w:sz w:val="28"/>
-          <w:szCs w:val="28"/>
-          <w:lang w:val="en-US"/>
-        </w:rPr>
-      </w:pPr>
-      <w:r>
-        <w:rPr>
-          <w:sz w:val="28"/>
-          <w:szCs w:val="28"/>
-          <w:lang w:val="en-US"/>
-        </w:rPr>
-        <w:lastRenderedPageBreak/>
+      <w:r>
+        <w:rPr>
+          <w:sz w:val="28"/>
+          <w:szCs w:val="28"/>
+          <w:lang w:val="en-US"/>
+        </w:rPr>
         <w:br w:type="page"/>
       </w:r>
     </w:p>
     <w:p>
       <w:pPr>
         <w:pStyle w:val="Heading1"/>
+        <w:spacing w:line="360" w:lineRule="auto"/>
         <w:jc w:val="center"/>
         <w:rPr>
           <w:rFonts w:ascii="Times New Roman" w:hAnsi="Times New Roman" w:cs="Times New Roman"/>
@@ -6433,25 +6423,7 @@
           <w:szCs w:val="28"/>
           <w:lang w:val="en-US"/>
         </w:rPr>
-        <w:t xml:space="preserve"> gameplay synthesized an actual cultural blast which etched this game forever into gaming history. The idea was quickly picked up by massive game publishers like </w:t>
-      </w:r>
-      <w:proofErr w:type="spellStart"/>
-      <w:r>
-        <w:rPr>
-          <w:sz w:val="28"/>
-          <w:szCs w:val="28"/>
-          <w:lang w:val="en-US"/>
-        </w:rPr>
-        <w:t>Ketchapp</w:t>
-      </w:r>
-      <w:proofErr w:type="spellEnd"/>
-      <w:r>
-        <w:rPr>
-          <w:sz w:val="28"/>
-          <w:szCs w:val="28"/>
-          <w:lang w:val="en-US"/>
-        </w:rPr>
-        <w:t xml:space="preserve"> and Voodoo, who began to mass-produce hypercasual games and by 2018-2019 conquered the </w:t>
+        <w:t xml:space="preserve"> gameplay synthesized an actual cultural blast which etched this game forever into gaming history. The idea was quickly picked up by massive game publishers like Ketchapp and Voodoo, who began to mass-produce hypercasual games and by 2018-2019 conquered the </w:t>
       </w:r>
       <w:r>
         <w:rPr>
@@ -7087,25 +7059,7 @@
           <w:szCs w:val="28"/>
           <w:lang w:val="en-US"/>
         </w:rPr>
-        <w:t xml:space="preserve"> </w:t>
-      </w:r>
-      <w:proofErr w:type="gramStart"/>
-      <w:r>
-        <w:rPr>
-          <w:sz w:val="28"/>
-          <w:szCs w:val="28"/>
-          <w:lang w:val="en-US"/>
-        </w:rPr>
-        <w:t>therefore</w:t>
-      </w:r>
-      <w:proofErr w:type="gramEnd"/>
-      <w:r>
-        <w:rPr>
-          <w:sz w:val="28"/>
-          <w:szCs w:val="28"/>
-          <w:lang w:val="en-US"/>
-        </w:rPr>
-        <w:t xml:space="preserve"> cannot discard the simplicity of this genre. This project will address the issue and offer a real solution to make hypercasual games more “alive” and less artificial.</w:t>
+        <w:t xml:space="preserve"> therefore cannot discard the simplicity of this genre. This project will address the issue and offer a real solution to make hypercasual games more “alive” and less artificial.</w:t>
       </w:r>
     </w:p>
     <w:p>
@@ -9474,25 +9428,7 @@
           <w:szCs w:val="28"/>
           <w:lang w:val="en-US"/>
         </w:rPr>
-        <w:t xml:space="preserve">Minimalist and elegant creation from </w:t>
-      </w:r>
-      <w:proofErr w:type="spellStart"/>
-      <w:r>
-        <w:rPr>
-          <w:sz w:val="28"/>
-          <w:szCs w:val="28"/>
-          <w:lang w:val="en-US"/>
-        </w:rPr>
-        <w:t>Ketchapp</w:t>
-      </w:r>
-      <w:proofErr w:type="spellEnd"/>
-      <w:r>
-        <w:rPr>
-          <w:sz w:val="28"/>
-          <w:szCs w:val="28"/>
-          <w:lang w:val="en-US"/>
-        </w:rPr>
-        <w:t xml:space="preserve"> (another publishing giant, rival of Voodoo) that can be considered the purest and most barebone hypercasual game and an actual masterpiece of game design. The game’s idea is a moving cuboid that needs to be placed perfectly on top of another cuboid by tapping the screen at </w:t>
+        <w:t xml:space="preserve">Minimalist and elegant creation from Ketchapp (another publishing giant, rival of Voodoo) that can be considered the purest and most barebone hypercasual game and an actual masterpiece of game design. The game’s idea is a moving cuboid that needs to be placed perfectly on top of another cuboid by tapping the screen at </w:t>
       </w:r>
       <w:r>
         <w:rPr>
@@ -11243,6 +11179,7 @@
     <w:p>
       <w:pPr>
         <w:pStyle w:val="Heading1"/>
+        <w:spacing w:line="360" w:lineRule="auto"/>
         <w:jc w:val="center"/>
         <w:rPr>
           <w:rFonts w:ascii="Times New Roman" w:hAnsi="Times New Roman" w:cs="Times New Roman"/>
@@ -11569,25 +11506,7 @@
           <w:szCs w:val="28"/>
           <w:lang w:val="en-US"/>
         </w:rPr>
-        <w:t xml:space="preserve"> </w:t>
-      </w:r>
-      <w:proofErr w:type="gramStart"/>
-      <w:r>
-        <w:rPr>
-          <w:sz w:val="28"/>
-          <w:szCs w:val="28"/>
-          <w:lang w:val="en-US"/>
-        </w:rPr>
-        <w:t>therefore</w:t>
-      </w:r>
-      <w:proofErr w:type="gramEnd"/>
-      <w:r>
-        <w:rPr>
-          <w:sz w:val="28"/>
-          <w:szCs w:val="28"/>
-          <w:lang w:val="en-US"/>
-        </w:rPr>
-        <w:t xml:space="preserve"> doesn’t create any significant learning curve for new players. This method doesn’t require any external features to make it difficult and can be performed </w:t>
+        <w:t xml:space="preserve"> therefore doesn’t create any significant learning curve for new players. This method doesn’t require any external features to make it difficult and can be performed </w:t>
       </w:r>
       <w:r>
         <w:rPr>
@@ -11700,25 +11619,7 @@
           <w:szCs w:val="28"/>
           <w:lang w:val="en-US"/>
         </w:rPr>
-        <w:t xml:space="preserve">release stage. This can generate some interesting gameplay ideas like in “Over </w:t>
-      </w:r>
-      <w:proofErr w:type="gramStart"/>
-      <w:r>
-        <w:rPr>
-          <w:sz w:val="28"/>
-          <w:szCs w:val="28"/>
-          <w:lang w:val="en-US"/>
-        </w:rPr>
-        <w:t>The</w:t>
-      </w:r>
-      <w:proofErr w:type="gramEnd"/>
-      <w:r>
-        <w:rPr>
-          <w:sz w:val="28"/>
-          <w:szCs w:val="28"/>
-          <w:lang w:val="en-US"/>
-        </w:rPr>
-        <w:t xml:space="preserve"> Bridge” (fig 2.1), where the size of a bridge depends on how precisely the player has released their finger to stop the bridge lengthening.</w:t>
+        <w:t>release stage. This can generate some interesting gameplay ideas like in “Over The Bridge” (fig 2.1), where the size of a bridge depends on how precisely the player has released their finger to stop the bridge lengthening.</w:t>
       </w:r>
     </w:p>
     <w:p>
@@ -14727,25 +14628,7 @@
           <w:szCs w:val="28"/>
           <w:lang w:val="en-US"/>
         </w:rPr>
-        <w:t>The counterintuitive philosophy of intentionally harming the “</w:t>
-      </w:r>
-      <w:proofErr w:type="spellStart"/>
-      <w:r>
-        <w:rPr>
-          <w:sz w:val="28"/>
-          <w:szCs w:val="28"/>
-          <w:lang w:val="en-US"/>
-        </w:rPr>
-        <w:t>replayability</w:t>
-      </w:r>
-      <w:proofErr w:type="spellEnd"/>
-      <w:r>
-        <w:rPr>
-          <w:sz w:val="28"/>
-          <w:szCs w:val="28"/>
-          <w:lang w:val="en-US"/>
-        </w:rPr>
-        <w:t>” of games is a general narrative in hypercasual publishers. “Burn bright and fast” is an expression that can best describe how they treat their projects. While traditional development schemas imply investing in complex progression systems, storylines, deep emotional meanings, or social features to make people play the game as much as possible, hypercasual developers embrace a much faster pace of work.</w:t>
+        <w:t>The counterintuitive philosophy of intentionally harming the “replayability” of games is a general narrative in hypercasual publishers. “Burn bright and fast” is an expression that can best describe how they treat their projects. While traditional development schemas imply investing in complex progression systems, storylines, deep emotional meanings, or social features to make people play the game as much as possible, hypercasual developers embrace a much faster pace of work.</w:t>
       </w:r>
     </w:p>
     <w:p>
@@ -15061,6 +14944,163 @@
           <w:lang w:val="en-US"/>
         </w:rPr>
         <w:t xml:space="preserve"> This creates an illusion of satisfaction that brings more mental damage than joy</w:t>
+      </w:r>
+    </w:p>
+    <w:p>
+      <w:pPr>
+        <w:spacing w:after="160" w:line="259" w:lineRule="auto"/>
+        <w:rPr>
+          <w:sz w:val="28"/>
+          <w:szCs w:val="28"/>
+          <w:lang w:val="en-US"/>
+        </w:rPr>
+      </w:pPr>
+      <w:r>
+        <w:rPr>
+          <w:sz w:val="28"/>
+          <w:szCs w:val="28"/>
+          <w:lang w:val="en-US"/>
+        </w:rPr>
+        <w:br w:type="page"/>
+      </w:r>
+    </w:p>
+    <w:p>
+      <w:pPr>
+        <w:pStyle w:val="Heading1"/>
+        <w:spacing w:line="360" w:lineRule="auto"/>
+        <w:jc w:val="center"/>
+        <w:rPr>
+          <w:rFonts w:ascii="Times New Roman" w:hAnsi="Times New Roman" w:cs="Times New Roman"/>
+          <w:b/>
+          <w:bCs/>
+          <w:color w:val="auto"/>
+          <w:sz w:val="28"/>
+          <w:szCs w:val="28"/>
+          <w:lang w:val="en-US"/>
+        </w:rPr>
+      </w:pPr>
+      <w:r>
+        <w:rPr>
+          <w:rFonts w:ascii="Times New Roman" w:hAnsi="Times New Roman" w:cs="Times New Roman"/>
+          <w:b/>
+          <w:bCs/>
+          <w:color w:val="auto"/>
+          <w:sz w:val="28"/>
+          <w:szCs w:val="28"/>
+          <w:lang w:val="en-US"/>
+        </w:rPr>
+        <w:lastRenderedPageBreak/>
+        <w:t xml:space="preserve">CHAPTER </w:t>
+      </w:r>
+      <w:r>
+        <w:rPr>
+          <w:rFonts w:ascii="Times New Roman" w:hAnsi="Times New Roman" w:cs="Times New Roman"/>
+          <w:b/>
+          <w:bCs/>
+          <w:color w:val="auto"/>
+          <w:sz w:val="28"/>
+          <w:szCs w:val="28"/>
+          <w:lang w:val="en-US"/>
+        </w:rPr>
+        <w:t>3</w:t>
+      </w:r>
+    </w:p>
+    <w:p>
+      <w:pPr>
+        <w:spacing w:after="160" w:line="360" w:lineRule="auto"/>
+        <w:jc w:val="center"/>
+        <w:rPr>
+          <w:b/>
+          <w:bCs/>
+          <w:sz w:val="28"/>
+          <w:szCs w:val="28"/>
+          <w:lang w:val="en-US"/>
+        </w:rPr>
+      </w:pPr>
+      <w:r>
+        <w:rPr>
+          <w:b/>
+          <w:bCs/>
+          <w:sz w:val="28"/>
+          <w:szCs w:val="28"/>
+          <w:lang w:val="en-US"/>
+        </w:rPr>
+        <w:t>DESIGN OF THE GAME</w:t>
+      </w:r>
+    </w:p>
+    <w:p>
+      <w:pPr>
+        <w:spacing w:after="160" w:line="360" w:lineRule="auto"/>
+        <w:jc w:val="center"/>
+        <w:rPr>
+          <w:b/>
+          <w:bCs/>
+          <w:sz w:val="28"/>
+          <w:szCs w:val="28"/>
+        </w:rPr>
+      </w:pPr>
+    </w:p>
+    <w:p>
+      <w:pPr>
+        <w:spacing w:after="160" w:line="360" w:lineRule="auto"/>
+        <w:jc w:val="center"/>
+        <w:rPr>
+          <w:b/>
+          <w:bCs/>
+          <w:vanish/>
+          <w:sz w:val="28"/>
+          <w:szCs w:val="28"/>
+          <w:lang w:val="en-US"/>
+        </w:rPr>
+      </w:pPr>
+    </w:p>
+    <w:p>
+      <w:pPr>
+        <w:pStyle w:val="ListParagraph"/>
+        <w:numPr>
+          <w:ilvl w:val="1"/>
+          <w:numId w:val="3"/>
+        </w:numPr>
+        <w:spacing w:after="160" w:line="360" w:lineRule="auto"/>
+        <w:ind w:left="420" w:hanging="420"/>
+        <w:jc w:val="both"/>
+        <w:rPr>
+          <w:b/>
+          <w:bCs/>
+          <w:sz w:val="28"/>
+          <w:szCs w:val="28"/>
+          <w:lang w:val="en-US"/>
+        </w:rPr>
+      </w:pPr>
+      <w:r>
+        <w:rPr>
+          <w:b/>
+          <w:bCs/>
+          <w:sz w:val="28"/>
+          <w:szCs w:val="28"/>
+          <w:lang w:val="en-US"/>
+        </w:rPr>
+        <w:t>Overall requirements for the game</w:t>
+      </w:r>
+    </w:p>
+    <w:p>
+      <w:pPr>
+        <w:spacing w:after="160" w:line="360" w:lineRule="auto"/>
+        <w:ind w:firstLine="709"/>
+        <w:jc w:val="both"/>
+        <w:rPr>
+          <w:sz w:val="28"/>
+          <w:szCs w:val="28"/>
+          <w:lang w:val="en-US"/>
+        </w:rPr>
+      </w:pPr>
+      <w:r>
+        <w:rPr>
+          <w:sz w:val="28"/>
+          <w:szCs w:val="28"/>
+          <w:lang w:val="en-US"/>
+        </w:rPr>
+        <w:t>First sentence.</w:t>
       </w:r>
     </w:p>
     <w:sectPr>
@@ -15203,6 +15243,127 @@
     </w:lvl>
   </w:abstractNum>
   <w:abstractNum w:abstractNumId="1" w15:restartNumberingAfterBreak="0">
+    <w:nsid w:val="19B14B14"/>
+    <w:multiLevelType w:val="multilevel"/>
+    <w:tmpl w:val="9B8A61F4"/>
+    <w:lvl w:ilvl="0">
+      <w:start w:val="1"/>
+      <w:numFmt w:val="decimal"/>
+      <w:lvlText w:val="%1."/>
+      <w:lvlJc w:val="left"/>
+      <w:pPr>
+        <w:ind w:left="720" w:hanging="360"/>
+      </w:pPr>
+      <w:rPr>
+        <w:rFonts w:hint="default"/>
+      </w:rPr>
+    </w:lvl>
+    <w:lvl w:ilvl="1">
+      <w:start w:val="1"/>
+      <w:numFmt w:val="decimal"/>
+      <w:isLgl/>
+      <w:lvlText w:val="%1.%2"/>
+      <w:lvlJc w:val="left"/>
+      <w:pPr>
+        <w:ind w:left="727" w:hanging="367"/>
+      </w:pPr>
+      <w:rPr>
+        <w:rFonts w:hint="default"/>
+      </w:rPr>
+    </w:lvl>
+    <w:lvl w:ilvl="2">
+      <w:start w:val="1"/>
+      <w:numFmt w:val="decimal"/>
+      <w:isLgl/>
+      <w:lvlText w:val="%1.%2.%3"/>
+      <w:lvlJc w:val="left"/>
+      <w:pPr>
+        <w:ind w:left="1080" w:hanging="720"/>
+      </w:pPr>
+      <w:rPr>
+        <w:rFonts w:hint="default"/>
+      </w:rPr>
+    </w:lvl>
+    <w:lvl w:ilvl="3">
+      <w:start w:val="1"/>
+      <w:numFmt w:val="decimal"/>
+      <w:isLgl/>
+      <w:lvlText w:val="%1.%2.%3.%4"/>
+      <w:lvlJc w:val="left"/>
+      <w:pPr>
+        <w:ind w:left="1440" w:hanging="1080"/>
+      </w:pPr>
+      <w:rPr>
+        <w:rFonts w:hint="default"/>
+      </w:rPr>
+    </w:lvl>
+    <w:lvl w:ilvl="4">
+      <w:start w:val="1"/>
+      <w:numFmt w:val="decimal"/>
+      <w:isLgl/>
+      <w:lvlText w:val="%1.%2.%3.%4.%5"/>
+      <w:lvlJc w:val="left"/>
+      <w:pPr>
+        <w:ind w:left="1440" w:hanging="1080"/>
+      </w:pPr>
+      <w:rPr>
+        <w:rFonts w:hint="default"/>
+      </w:rPr>
+    </w:lvl>
+    <w:lvl w:ilvl="5">
+      <w:start w:val="1"/>
+      <w:numFmt w:val="decimal"/>
+      <w:isLgl/>
+      <w:lvlText w:val="%1.%2.%3.%4.%5.%6"/>
+      <w:lvlJc w:val="left"/>
+      <w:pPr>
+        <w:ind w:left="1800" w:hanging="1440"/>
+      </w:pPr>
+      <w:rPr>
+        <w:rFonts w:hint="default"/>
+      </w:rPr>
+    </w:lvl>
+    <w:lvl w:ilvl="6">
+      <w:start w:val="1"/>
+      <w:numFmt w:val="decimal"/>
+      <w:isLgl/>
+      <w:lvlText w:val="%1.%2.%3.%4.%5.%6.%7"/>
+      <w:lvlJc w:val="left"/>
+      <w:pPr>
+        <w:ind w:left="1800" w:hanging="1440"/>
+      </w:pPr>
+      <w:rPr>
+        <w:rFonts w:hint="default"/>
+      </w:rPr>
+    </w:lvl>
+    <w:lvl w:ilvl="7">
+      <w:start w:val="1"/>
+      <w:numFmt w:val="decimal"/>
+      <w:isLgl/>
+      <w:lvlText w:val="%1.%2.%3.%4.%5.%6.%7.%8"/>
+      <w:lvlJc w:val="left"/>
+      <w:pPr>
+        <w:ind w:left="2160" w:hanging="1800"/>
+      </w:pPr>
+      <w:rPr>
+        <w:rFonts w:hint="default"/>
+      </w:rPr>
+    </w:lvl>
+    <w:lvl w:ilvl="8">
+      <w:start w:val="1"/>
+      <w:numFmt w:val="decimal"/>
+      <w:isLgl/>
+      <w:lvlText w:val="%1.%2.%3.%4.%5.%6.%7.%8.%9"/>
+      <w:lvlJc w:val="left"/>
+      <w:pPr>
+        <w:ind w:left="2520" w:hanging="2160"/>
+      </w:pPr>
+      <w:rPr>
+        <w:rFonts w:hint="default"/>
+      </w:rPr>
+    </w:lvl>
+  </w:abstractNum>
+  <w:abstractNum w:abstractNumId="2" w15:restartNumberingAfterBreak="0">
     <w:nsid w:val="1C122641"/>
     <w:multiLevelType w:val="hybridMultilevel"/>
     <w:tmpl w:val="BC549A78"/>
@@ -15291,7 +15452,7 @@
       </w:pPr>
     </w:lvl>
   </w:abstractNum>
-  <w:abstractNum w:abstractNumId="2" w15:restartNumberingAfterBreak="0">
+  <w:abstractNum w:abstractNumId="3" w15:restartNumberingAfterBreak="0">
     <w:nsid w:val="232C7AF4"/>
     <w:multiLevelType w:val="hybridMultilevel"/>
     <w:tmpl w:val="60AC06AC"/>
@@ -15377,7 +15538,7 @@
       </w:pPr>
     </w:lvl>
   </w:abstractNum>
-  <w:abstractNum w:abstractNumId="3" w15:restartNumberingAfterBreak="0">
+  <w:abstractNum w:abstractNumId="4" w15:restartNumberingAfterBreak="0">
     <w:nsid w:val="25DC20CF"/>
     <w:multiLevelType w:val="hybridMultilevel"/>
     <w:tmpl w:val="C8CE0E62"/>
@@ -15466,7 +15627,7 @@
       </w:pPr>
     </w:lvl>
   </w:abstractNum>
-  <w:abstractNum w:abstractNumId="4" w15:restartNumberingAfterBreak="0">
+  <w:abstractNum w:abstractNumId="5" w15:restartNumberingAfterBreak="0">
     <w:nsid w:val="294D1D50"/>
     <w:multiLevelType w:val="multilevel"/>
     <w:tmpl w:val="94F4DA4A"/>
@@ -15579,7 +15740,7 @@
       </w:rPr>
     </w:lvl>
   </w:abstractNum>
-  <w:abstractNum w:abstractNumId="5" w15:restartNumberingAfterBreak="0">
+  <w:abstractNum w:abstractNumId="6" w15:restartNumberingAfterBreak="0">
     <w:nsid w:val="2BCC7201"/>
     <w:multiLevelType w:val="hybridMultilevel"/>
     <w:tmpl w:val="C460297C"/>
@@ -15668,7 +15829,7 @@
       </w:pPr>
     </w:lvl>
   </w:abstractNum>
-  <w:abstractNum w:abstractNumId="6" w15:restartNumberingAfterBreak="0">
+  <w:abstractNum w:abstractNumId="7" w15:restartNumberingAfterBreak="0">
     <w:nsid w:val="32367E90"/>
     <w:multiLevelType w:val="hybridMultilevel"/>
     <w:tmpl w:val="7EE0EAFA"/>
@@ -15757,7 +15918,7 @@
       </w:pPr>
     </w:lvl>
   </w:abstractNum>
-  <w:abstractNum w:abstractNumId="7" w15:restartNumberingAfterBreak="0">
+  <w:abstractNum w:abstractNumId="8" w15:restartNumberingAfterBreak="0">
     <w:nsid w:val="32CF7CD7"/>
     <w:multiLevelType w:val="hybridMultilevel"/>
     <w:tmpl w:val="0FD22DF8"/>
@@ -15846,7 +16007,7 @@
       </w:pPr>
     </w:lvl>
   </w:abstractNum>
-  <w:abstractNum w:abstractNumId="8" w15:restartNumberingAfterBreak="0">
+  <w:abstractNum w:abstractNumId="9" w15:restartNumberingAfterBreak="0">
     <w:nsid w:val="367845F5"/>
     <w:multiLevelType w:val="hybridMultilevel"/>
     <w:tmpl w:val="324C15A2"/>
@@ -15959,7 +16120,7 @@
       </w:rPr>
     </w:lvl>
   </w:abstractNum>
-  <w:abstractNum w:abstractNumId="9" w15:restartNumberingAfterBreak="0">
+  <w:abstractNum w:abstractNumId="10" w15:restartNumberingAfterBreak="0">
     <w:nsid w:val="37115861"/>
     <w:multiLevelType w:val="hybridMultilevel"/>
     <w:tmpl w:val="CA8AC24C"/>
@@ -16071,7 +16232,7 @@
       </w:rPr>
     </w:lvl>
   </w:abstractNum>
-  <w:abstractNum w:abstractNumId="10" w15:restartNumberingAfterBreak="0">
+  <w:abstractNum w:abstractNumId="11" w15:restartNumberingAfterBreak="0">
     <w:nsid w:val="3A3C45E4"/>
     <w:multiLevelType w:val="hybridMultilevel"/>
     <w:tmpl w:val="E27C60BE"/>
@@ -16160,7 +16321,7 @@
       </w:pPr>
     </w:lvl>
   </w:abstractNum>
-  <w:abstractNum w:abstractNumId="11" w15:restartNumberingAfterBreak="0">
+  <w:abstractNum w:abstractNumId="12" w15:restartNumberingAfterBreak="0">
     <w:nsid w:val="3DC915E2"/>
     <w:multiLevelType w:val="multilevel"/>
     <w:tmpl w:val="47387DA0"/>
@@ -16273,7 +16434,7 @@
       </w:rPr>
     </w:lvl>
   </w:abstractNum>
-  <w:abstractNum w:abstractNumId="12" w15:restartNumberingAfterBreak="0">
+  <w:abstractNum w:abstractNumId="13" w15:restartNumberingAfterBreak="0">
     <w:nsid w:val="43333FDF"/>
     <w:multiLevelType w:val="hybridMultilevel"/>
     <w:tmpl w:val="0D5E548C"/>
@@ -16362,7 +16523,7 @@
       </w:pPr>
     </w:lvl>
   </w:abstractNum>
-  <w:abstractNum w:abstractNumId="13" w15:restartNumberingAfterBreak="0">
+  <w:abstractNum w:abstractNumId="14" w15:restartNumberingAfterBreak="0">
     <w:nsid w:val="43805606"/>
     <w:multiLevelType w:val="hybridMultilevel"/>
     <w:tmpl w:val="259C2C76"/>
@@ -16475,7 +16636,7 @@
       </w:rPr>
     </w:lvl>
   </w:abstractNum>
-  <w:abstractNum w:abstractNumId="14" w15:restartNumberingAfterBreak="0">
+  <w:abstractNum w:abstractNumId="15" w15:restartNumberingAfterBreak="0">
     <w:nsid w:val="43EA1BFA"/>
     <w:multiLevelType w:val="multilevel"/>
     <w:tmpl w:val="D602C996"/>
@@ -16588,7 +16749,7 @@
       </w:rPr>
     </w:lvl>
   </w:abstractNum>
-  <w:abstractNum w:abstractNumId="15" w15:restartNumberingAfterBreak="0">
+  <w:abstractNum w:abstractNumId="16" w15:restartNumberingAfterBreak="0">
     <w:nsid w:val="45872125"/>
     <w:multiLevelType w:val="hybridMultilevel"/>
     <w:tmpl w:val="18BE6F1A"/>
@@ -16677,7 +16838,7 @@
       </w:pPr>
     </w:lvl>
   </w:abstractNum>
-  <w:abstractNum w:abstractNumId="16" w15:restartNumberingAfterBreak="0">
+  <w:abstractNum w:abstractNumId="17" w15:restartNumberingAfterBreak="0">
     <w:nsid w:val="49BA1C3B"/>
     <w:multiLevelType w:val="hybridMultilevel"/>
     <w:tmpl w:val="E7FC46D6"/>
@@ -16766,7 +16927,7 @@
       </w:pPr>
     </w:lvl>
   </w:abstractNum>
-  <w:abstractNum w:abstractNumId="17" w15:restartNumberingAfterBreak="0">
+  <w:abstractNum w:abstractNumId="18" w15:restartNumberingAfterBreak="0">
     <w:nsid w:val="4A7660BC"/>
     <w:multiLevelType w:val="hybridMultilevel"/>
     <w:tmpl w:val="389C0C6A"/>
@@ -16855,7 +17016,7 @@
       </w:pPr>
     </w:lvl>
   </w:abstractNum>
-  <w:abstractNum w:abstractNumId="18" w15:restartNumberingAfterBreak="0">
+  <w:abstractNum w:abstractNumId="19" w15:restartNumberingAfterBreak="0">
     <w:nsid w:val="4D190E10"/>
     <w:multiLevelType w:val="hybridMultilevel"/>
     <w:tmpl w:val="986AB11E"/>
@@ -16944,7 +17105,7 @@
       </w:pPr>
     </w:lvl>
   </w:abstractNum>
-  <w:abstractNum w:abstractNumId="19" w15:restartNumberingAfterBreak="0">
+  <w:abstractNum w:abstractNumId="20" w15:restartNumberingAfterBreak="0">
     <w:nsid w:val="4FAC3001"/>
     <w:multiLevelType w:val="hybridMultilevel"/>
     <w:tmpl w:val="B502C57A"/>
@@ -17033,7 +17194,7 @@
       </w:pPr>
     </w:lvl>
   </w:abstractNum>
-  <w:abstractNum w:abstractNumId="20" w15:restartNumberingAfterBreak="0">
+  <w:abstractNum w:abstractNumId="21" w15:restartNumberingAfterBreak="0">
     <w:nsid w:val="579B1451"/>
     <w:multiLevelType w:val="hybridMultilevel"/>
     <w:tmpl w:val="4A04D008"/>
@@ -17122,7 +17283,7 @@
       </w:pPr>
     </w:lvl>
   </w:abstractNum>
-  <w:abstractNum w:abstractNumId="21" w15:restartNumberingAfterBreak="0">
+  <w:abstractNum w:abstractNumId="22" w15:restartNumberingAfterBreak="0">
     <w:nsid w:val="5AB92A8F"/>
     <w:multiLevelType w:val="hybridMultilevel"/>
     <w:tmpl w:val="B9045CD2"/>
@@ -17235,7 +17396,7 @@
       </w:rPr>
     </w:lvl>
   </w:abstractNum>
-  <w:abstractNum w:abstractNumId="22" w15:restartNumberingAfterBreak="0">
+  <w:abstractNum w:abstractNumId="23" w15:restartNumberingAfterBreak="0">
     <w:nsid w:val="5BD65C8B"/>
     <w:multiLevelType w:val="multilevel"/>
     <w:tmpl w:val="73E81BF2"/>
@@ -17348,7 +17509,7 @@
       </w:rPr>
     </w:lvl>
   </w:abstractNum>
-  <w:abstractNum w:abstractNumId="23" w15:restartNumberingAfterBreak="0">
+  <w:abstractNum w:abstractNumId="24" w15:restartNumberingAfterBreak="0">
     <w:nsid w:val="5CAC0D53"/>
     <w:multiLevelType w:val="hybridMultilevel"/>
     <w:tmpl w:val="D2E2DF60"/>
@@ -17437,7 +17598,7 @@
       </w:pPr>
     </w:lvl>
   </w:abstractNum>
-  <w:abstractNum w:abstractNumId="24" w15:restartNumberingAfterBreak="0">
+  <w:abstractNum w:abstractNumId="25" w15:restartNumberingAfterBreak="0">
     <w:nsid w:val="5EE95E58"/>
     <w:multiLevelType w:val="hybridMultilevel"/>
     <w:tmpl w:val="251ACDAC"/>
@@ -17526,7 +17687,7 @@
       </w:pPr>
     </w:lvl>
   </w:abstractNum>
-  <w:abstractNum w:abstractNumId="25" w15:restartNumberingAfterBreak="0">
+  <w:abstractNum w:abstractNumId="26" w15:restartNumberingAfterBreak="0">
     <w:nsid w:val="6C1F2CCF"/>
     <w:multiLevelType w:val="hybridMultilevel"/>
     <w:tmpl w:val="28AEE4E0"/>
@@ -17639,7 +17800,7 @@
       </w:rPr>
     </w:lvl>
   </w:abstractNum>
-  <w:abstractNum w:abstractNumId="26" w15:restartNumberingAfterBreak="0">
+  <w:abstractNum w:abstractNumId="27" w15:restartNumberingAfterBreak="0">
     <w:nsid w:val="6C553D35"/>
     <w:multiLevelType w:val="hybridMultilevel"/>
     <w:tmpl w:val="A4F60424"/>
@@ -17728,7 +17889,7 @@
       </w:pPr>
     </w:lvl>
   </w:abstractNum>
-  <w:abstractNum w:abstractNumId="27" w15:restartNumberingAfterBreak="0">
+  <w:abstractNum w:abstractNumId="28" w15:restartNumberingAfterBreak="0">
     <w:nsid w:val="6EE76B3F"/>
     <w:multiLevelType w:val="multilevel"/>
     <w:tmpl w:val="187252AC"/>
@@ -17841,7 +18002,7 @@
       </w:rPr>
     </w:lvl>
   </w:abstractNum>
-  <w:abstractNum w:abstractNumId="28" w15:restartNumberingAfterBreak="0">
+  <w:abstractNum w:abstractNumId="29" w15:restartNumberingAfterBreak="0">
     <w:nsid w:val="6FE60B83"/>
     <w:multiLevelType w:val="hybridMultilevel"/>
     <w:tmpl w:val="50B6C874"/>
@@ -17930,7 +18091,7 @@
       </w:pPr>
     </w:lvl>
   </w:abstractNum>
-  <w:abstractNum w:abstractNumId="29" w15:restartNumberingAfterBreak="0">
+  <w:abstractNum w:abstractNumId="30" w15:restartNumberingAfterBreak="0">
     <w:nsid w:val="70F52406"/>
     <w:multiLevelType w:val="hybridMultilevel"/>
     <w:tmpl w:val="ED64B7CC"/>
@@ -18019,7 +18180,7 @@
       </w:pPr>
     </w:lvl>
   </w:abstractNum>
-  <w:abstractNum w:abstractNumId="30" w15:restartNumberingAfterBreak="0">
+  <w:abstractNum w:abstractNumId="31" w15:restartNumberingAfterBreak="0">
     <w:nsid w:val="711461B9"/>
     <w:multiLevelType w:val="hybridMultilevel"/>
     <w:tmpl w:val="A8A675CA"/>
@@ -18107,7 +18268,7 @@
       </w:pPr>
     </w:lvl>
   </w:abstractNum>
-  <w:abstractNum w:abstractNumId="31" w15:restartNumberingAfterBreak="0">
+  <w:abstractNum w:abstractNumId="32" w15:restartNumberingAfterBreak="0">
     <w:nsid w:val="720160AD"/>
     <w:multiLevelType w:val="hybridMultilevel"/>
     <w:tmpl w:val="BDBA0020"/>
@@ -18196,7 +18357,7 @@
       </w:pPr>
     </w:lvl>
   </w:abstractNum>
-  <w:abstractNum w:abstractNumId="32" w15:restartNumberingAfterBreak="0">
+  <w:abstractNum w:abstractNumId="33" w15:restartNumberingAfterBreak="0">
     <w:nsid w:val="75411FE4"/>
     <w:multiLevelType w:val="hybridMultilevel"/>
     <w:tmpl w:val="2D986CCE"/>
@@ -18282,11 +18443,11 @@
       </w:pPr>
     </w:lvl>
   </w:abstractNum>
-  <w:abstractNum w:abstractNumId="33" w15:restartNumberingAfterBreak="0">
+  <w:abstractNum w:abstractNumId="34" w15:restartNumberingAfterBreak="0">
     <w:nsid w:val="7CC15554"/>
-    <w:multiLevelType w:val="hybridMultilevel"/>
-    <w:tmpl w:val="2D78C1A8"/>
-    <w:lvl w:ilvl="0" w:tplc="0409000F">
+    <w:multiLevelType w:val="multilevel"/>
+    <w:tmpl w:val="9B8A61F4"/>
+    <w:lvl w:ilvl="0">
       <w:start w:val="1"/>
       <w:numFmt w:val="decimal"/>
       <w:lvlText w:val="%1."/>
@@ -18298,180 +18459,215 @@
         <w:rFonts w:hint="default"/>
       </w:rPr>
     </w:lvl>
-    <w:lvl w:ilvl="1" w:tplc="04090019" w:tentative="1">
-      <w:start w:val="1"/>
-      <w:numFmt w:val="lowerLetter"/>
-      <w:lvlText w:val="%2."/>
-      <w:lvlJc w:val="left"/>
-      <w:pPr>
-        <w:ind w:left="1440" w:hanging="360"/>
-      </w:pPr>
-    </w:lvl>
-    <w:lvl w:ilvl="2" w:tplc="0409001B" w:tentative="1">
-      <w:start w:val="1"/>
-      <w:numFmt w:val="lowerRoman"/>
-      <w:lvlText w:val="%3."/>
-      <w:lvlJc w:val="right"/>
-      <w:pPr>
-        <w:ind w:left="2160" w:hanging="180"/>
-      </w:pPr>
-    </w:lvl>
-    <w:lvl w:ilvl="3" w:tplc="0409000F" w:tentative="1">
+    <w:lvl w:ilvl="1">
       <w:start w:val="1"/>
       <w:numFmt w:val="decimal"/>
-      <w:lvlText w:val="%4."/>
-      <w:lvlJc w:val="left"/>
-      <w:pPr>
-        <w:ind w:left="2880" w:hanging="360"/>
-      </w:pPr>
-    </w:lvl>
-    <w:lvl w:ilvl="4" w:tplc="04090019" w:tentative="1">
-      <w:start w:val="1"/>
-      <w:numFmt w:val="lowerLetter"/>
-      <w:lvlText w:val="%5."/>
-      <w:lvlJc w:val="left"/>
-      <w:pPr>
-        <w:ind w:left="3600" w:hanging="360"/>
-      </w:pPr>
-    </w:lvl>
-    <w:lvl w:ilvl="5" w:tplc="0409001B" w:tentative="1">
-      <w:start w:val="1"/>
-      <w:numFmt w:val="lowerRoman"/>
-      <w:lvlText w:val="%6."/>
-      <w:lvlJc w:val="right"/>
-      <w:pPr>
-        <w:ind w:left="4320" w:hanging="180"/>
-      </w:pPr>
-    </w:lvl>
-    <w:lvl w:ilvl="6" w:tplc="0409000F" w:tentative="1">
+      <w:isLgl/>
+      <w:lvlText w:val="%1.%2"/>
+      <w:lvlJc w:val="left"/>
+      <w:pPr>
+        <w:ind w:left="727" w:hanging="367"/>
+      </w:pPr>
+      <w:rPr>
+        <w:rFonts w:hint="default"/>
+      </w:rPr>
+    </w:lvl>
+    <w:lvl w:ilvl="2">
       <w:start w:val="1"/>
       <w:numFmt w:val="decimal"/>
-      <w:lvlText w:val="%7."/>
-      <w:lvlJc w:val="left"/>
-      <w:pPr>
-        <w:ind w:left="5040" w:hanging="360"/>
-      </w:pPr>
-    </w:lvl>
-    <w:lvl w:ilvl="7" w:tplc="04090019" w:tentative="1">
-      <w:start w:val="1"/>
-      <w:numFmt w:val="lowerLetter"/>
-      <w:lvlText w:val="%8."/>
-      <w:lvlJc w:val="left"/>
-      <w:pPr>
-        <w:ind w:left="5760" w:hanging="360"/>
-      </w:pPr>
-    </w:lvl>
-    <w:lvl w:ilvl="8" w:tplc="0409001B" w:tentative="1">
-      <w:start w:val="1"/>
-      <w:numFmt w:val="lowerRoman"/>
-      <w:lvlText w:val="%9."/>
-      <w:lvlJc w:val="right"/>
-      <w:pPr>
-        <w:ind w:left="6480" w:hanging="180"/>
-      </w:pPr>
+      <w:isLgl/>
+      <w:lvlText w:val="%1.%2.%3"/>
+      <w:lvlJc w:val="left"/>
+      <w:pPr>
+        <w:ind w:left="1080" w:hanging="720"/>
+      </w:pPr>
+      <w:rPr>
+        <w:rFonts w:hint="default"/>
+      </w:rPr>
+    </w:lvl>
+    <w:lvl w:ilvl="3">
+      <w:start w:val="1"/>
+      <w:numFmt w:val="decimal"/>
+      <w:isLgl/>
+      <w:lvlText w:val="%1.%2.%3.%4"/>
+      <w:lvlJc w:val="left"/>
+      <w:pPr>
+        <w:ind w:left="1440" w:hanging="1080"/>
+      </w:pPr>
+      <w:rPr>
+        <w:rFonts w:hint="default"/>
+      </w:rPr>
+    </w:lvl>
+    <w:lvl w:ilvl="4">
+      <w:start w:val="1"/>
+      <w:numFmt w:val="decimal"/>
+      <w:isLgl/>
+      <w:lvlText w:val="%1.%2.%3.%4.%5"/>
+      <w:lvlJc w:val="left"/>
+      <w:pPr>
+        <w:ind w:left="1440" w:hanging="1080"/>
+      </w:pPr>
+      <w:rPr>
+        <w:rFonts w:hint="default"/>
+      </w:rPr>
+    </w:lvl>
+    <w:lvl w:ilvl="5">
+      <w:start w:val="1"/>
+      <w:numFmt w:val="decimal"/>
+      <w:isLgl/>
+      <w:lvlText w:val="%1.%2.%3.%4.%5.%6"/>
+      <w:lvlJc w:val="left"/>
+      <w:pPr>
+        <w:ind w:left="1800" w:hanging="1440"/>
+      </w:pPr>
+      <w:rPr>
+        <w:rFonts w:hint="default"/>
+      </w:rPr>
+    </w:lvl>
+    <w:lvl w:ilvl="6">
+      <w:start w:val="1"/>
+      <w:numFmt w:val="decimal"/>
+      <w:isLgl/>
+      <w:lvlText w:val="%1.%2.%3.%4.%5.%6.%7"/>
+      <w:lvlJc w:val="left"/>
+      <w:pPr>
+        <w:ind w:left="1800" w:hanging="1440"/>
+      </w:pPr>
+      <w:rPr>
+        <w:rFonts w:hint="default"/>
+      </w:rPr>
+    </w:lvl>
+    <w:lvl w:ilvl="7">
+      <w:start w:val="1"/>
+      <w:numFmt w:val="decimal"/>
+      <w:isLgl/>
+      <w:lvlText w:val="%1.%2.%3.%4.%5.%6.%7.%8"/>
+      <w:lvlJc w:val="left"/>
+      <w:pPr>
+        <w:ind w:left="2160" w:hanging="1800"/>
+      </w:pPr>
+      <w:rPr>
+        <w:rFonts w:hint="default"/>
+      </w:rPr>
+    </w:lvl>
+    <w:lvl w:ilvl="8">
+      <w:start w:val="1"/>
+      <w:numFmt w:val="decimal"/>
+      <w:isLgl/>
+      <w:lvlText w:val="%1.%2.%3.%4.%5.%6.%7.%8.%9"/>
+      <w:lvlJc w:val="left"/>
+      <w:pPr>
+        <w:ind w:left="2520" w:hanging="2160"/>
+      </w:pPr>
+      <w:rPr>
+        <w:rFonts w:hint="default"/>
+      </w:rPr>
     </w:lvl>
   </w:abstractNum>
   <w:num w:numId="1">
+    <w:abstractNumId w:val="17"/>
+  </w:num>
+  <w:num w:numId="2">
+    <w:abstractNumId w:val="18"/>
+  </w:num>
+  <w:num w:numId="3">
+    <w:abstractNumId w:val="34"/>
+  </w:num>
+  <w:num w:numId="4">
+    <w:abstractNumId w:val="12"/>
+  </w:num>
+  <w:num w:numId="5">
+    <w:abstractNumId w:val="3"/>
+  </w:num>
+  <w:num w:numId="6">
+    <w:abstractNumId w:val="33"/>
+  </w:num>
+  <w:num w:numId="7">
+    <w:abstractNumId w:val="14"/>
+  </w:num>
+  <w:num w:numId="8">
+    <w:abstractNumId w:val="2"/>
+  </w:num>
+  <w:num w:numId="9">
+    <w:abstractNumId w:val="21"/>
+  </w:num>
+  <w:num w:numId="10">
+    <w:abstractNumId w:val="8"/>
+  </w:num>
+  <w:num w:numId="11">
+    <w:abstractNumId w:val="7"/>
+  </w:num>
+  <w:num w:numId="12">
+    <w:abstractNumId w:val="25"/>
+  </w:num>
+  <w:num w:numId="13">
+    <w:abstractNumId w:val="32"/>
+  </w:num>
+  <w:num w:numId="14">
+    <w:abstractNumId w:val="20"/>
+  </w:num>
+  <w:num w:numId="15">
+    <w:abstractNumId w:val="29"/>
+  </w:num>
+  <w:num w:numId="16">
+    <w:abstractNumId w:val="11"/>
+  </w:num>
+  <w:num w:numId="17">
     <w:abstractNumId w:val="16"/>
   </w:num>
-  <w:num w:numId="2">
-    <w:abstractNumId w:val="17"/>
+  <w:num w:numId="18">
+    <w:abstractNumId w:val="27"/>
   </w:num>
-  <w:num w:numId="3">
-    <w:abstractNumId w:val="33"/>
+  <w:num w:numId="19">
+    <w:abstractNumId w:val="23"/>
   </w:num>
-  <w:num w:numId="4">
-    <w:abstractNumId w:val="11"/>
+  <w:num w:numId="20">
+    <w:abstractNumId w:val="30"/>
   </w:num>
-  <w:num w:numId="5">
-    <w:abstractNumId w:val="2"/>
-  </w:num>
-  <w:num w:numId="6">
-    <w:abstractNumId w:val="32"/>
-  </w:num>
-  <w:num w:numId="7">
-    <w:abstractNumId w:val="13"/>
-  </w:num>
-  <w:num w:numId="8">
-    <w:abstractNumId w:val="1"/>
-  </w:num>
-  <w:num w:numId="9">
-    <w:abstractNumId w:val="20"/>
-  </w:num>
-  <w:num w:numId="10">
-    <w:abstractNumId w:val="7"/>
-  </w:num>
-  <w:num w:numId="11">
+  <w:num w:numId="21">
     <w:abstractNumId w:val="6"/>
   </w:num>
-  <w:num w:numId="12">
-    <w:abstractNumId w:val="24"/>
+  <w:num w:numId="22">
+    <w:abstractNumId w:val="15"/>
   </w:num>
-  <w:num w:numId="13">
+  <w:num w:numId="23">
+    <w:abstractNumId w:val="5"/>
+  </w:num>
+  <w:num w:numId="24">
+    <w:abstractNumId w:val="19"/>
+  </w:num>
+  <w:num w:numId="25">
+    <w:abstractNumId w:val="28"/>
+  </w:num>
+  <w:num w:numId="26">
+    <w:abstractNumId w:val="10"/>
+  </w:num>
+  <w:num w:numId="27">
+    <w:abstractNumId w:val="4"/>
+  </w:num>
+  <w:num w:numId="28">
     <w:abstractNumId w:val="31"/>
   </w:num>
-  <w:num w:numId="14">
-    <w:abstractNumId w:val="19"/>
-  </w:num>
-  <w:num w:numId="15">
-    <w:abstractNumId w:val="28"/>
-  </w:num>
-  <w:num w:numId="16">
-    <w:abstractNumId w:val="10"/>
-  </w:num>
-  <w:num w:numId="17">
-    <w:abstractNumId w:val="15"/>
-  </w:num>
-  <w:num w:numId="18">
-    <w:abstractNumId w:val="26"/>
-  </w:num>
-  <w:num w:numId="19">
-    <w:abstractNumId w:val="22"/>
-  </w:num>
-  <w:num w:numId="20">
-    <w:abstractNumId w:val="29"/>
-  </w:num>
-  <w:num w:numId="21">
-    <w:abstractNumId w:val="5"/>
-  </w:num>
-  <w:num w:numId="22">
-    <w:abstractNumId w:val="14"/>
-  </w:num>
-  <w:num w:numId="23">
-    <w:abstractNumId w:val="4"/>
-  </w:num>
-  <w:num w:numId="24">
-    <w:abstractNumId w:val="18"/>
-  </w:num>
-  <w:num w:numId="25">
-    <w:abstractNumId w:val="27"/>
-  </w:num>
-  <w:num w:numId="26">
-    <w:abstractNumId w:val="9"/>
-  </w:num>
-  <w:num w:numId="27">
-    <w:abstractNumId w:val="3"/>
-  </w:num>
-  <w:num w:numId="28">
-    <w:abstractNumId w:val="30"/>
-  </w:num>
   <w:num w:numId="29">
-    <w:abstractNumId w:val="23"/>
+    <w:abstractNumId w:val="24"/>
   </w:num>
   <w:num w:numId="30">
     <w:abstractNumId w:val="0"/>
   </w:num>
   <w:num w:numId="31">
-    <w:abstractNumId w:val="25"/>
+    <w:abstractNumId w:val="26"/>
   </w:num>
   <w:num w:numId="32">
-    <w:abstractNumId w:val="8"/>
+    <w:abstractNumId w:val="9"/>
   </w:num>
   <w:num w:numId="33">
-    <w:abstractNumId w:val="21"/>
+    <w:abstractNumId w:val="22"/>
   </w:num>
   <w:num w:numId="34">
-    <w:abstractNumId w:val="12"/>
+    <w:abstractNumId w:val="13"/>
+  </w:num>
+  <w:num w:numId="35">
+    <w:abstractNumId w:val="1"/>
   </w:num>
 </w:numbering>
 </file>
@@ -18874,7 +19070,7 @@
   <w:style w:type="paragraph" w:default="1" w:styleId="Normal">
     <w:name w:val="Normal"/>
     <w:qFormat/>
-    <w:rsid w:val="00D54682"/>
+    <w:rsid w:val="00FB2EF4"/>
     <w:pPr>
       <w:spacing w:after="0" w:line="240" w:lineRule="auto"/>
     </w:pPr>

</xml_diff>